<commit_message>
Agregar archivo de informe
</commit_message>
<xml_diff>
--- a/hakaron02/documentoHakaton02.docx
+++ b/hakaron02/documentoHakaton02.docx
@@ -254,23 +254,7 @@
           <w:sz w:val="28"/>
           <w:szCs w:val="28"/>
         </w:rPr>
-        <w:t xml:space="preserve"> o </w:t>
-      </w:r>
-      <w:proofErr w:type="gramStart"/>
-      <w:r>
-        <w:rPr>
-          <w:sz w:val="28"/>
-          <w:szCs w:val="28"/>
-        </w:rPr>
-        <w:t>master</w:t>
-      </w:r>
-      <w:proofErr w:type="gramEnd"/>
-      <w:r>
-        <w:rPr>
-          <w:sz w:val="28"/>
-          <w:szCs w:val="28"/>
-        </w:rPr>
-        <w:t>).</w:t>
+        <w:t xml:space="preserve"> o master).</w:t>
       </w:r>
     </w:p>
     <w:p>
@@ -466,7 +450,6 @@
         <w:t xml:space="preserve"> </w:t>
       </w:r>
       <w:proofErr w:type="spellStart"/>
-      <w:proofErr w:type="gramStart"/>
       <w:r>
         <w:rPr>
           <w:sz w:val="28"/>
@@ -482,7 +465,6 @@
         </w:rPr>
         <w:t xml:space="preserve"> .</w:t>
       </w:r>
-      <w:proofErr w:type="gramEnd"/>
     </w:p>
     <w:p>
       <w:pPr>
@@ -800,17 +782,8 @@
           <w:sz w:val="28"/>
           <w:szCs w:val="28"/>
         </w:rPr>
-        <w:t xml:space="preserve"> </w:t>
-      </w:r>
-      <w:proofErr w:type="gramStart"/>
-      <w:r>
-        <w:rPr>
-          <w:sz w:val="28"/>
-          <w:szCs w:val="28"/>
-        </w:rPr>
-        <w:t>status</w:t>
-      </w:r>
-      <w:proofErr w:type="gramEnd"/>
+        <w:t xml:space="preserve"> status</w:t>
+      </w:r>
     </w:p>
     <w:p>
       <w:pPr>
@@ -1455,6 +1428,13 @@
         <w:t>pull</w:t>
       </w:r>
       <w:proofErr w:type="spellEnd"/>
+      <w:r>
+        <w:rPr>
+          <w:sz w:val="28"/>
+          <w:szCs w:val="28"/>
+        </w:rPr>
+        <w:t xml:space="preserve"> </w:t>
+      </w:r>
     </w:p>
     <w:p>
       <w:pPr>

</xml_diff>